<commit_message>
#57  Added Interfaces Crudshape, organised classes in maps, added diary note
</commit_message>
<xml_diff>
--- a/Extra files/Dagbok.docx
+++ b/Extra files/Dagbok.docx
@@ -70,13 +70,7 @@
         <w:t>ivit</w:t>
       </w:r>
       <w:r>
-        <w:t xml:space="preserve"> in</w:t>
-      </w:r>
-      <w:r>
-        <w:t xml:space="preserve"> </w:t>
-      </w:r>
-      <w:r>
-        <w:t xml:space="preserve">detta som en kommentar. </w:t>
+        <w:t xml:space="preserve"> in detta som en kommentar. </w:t>
       </w:r>
       <w:r>
         <w:br/>
@@ -492,7 +486,55 @@
         <w:br/>
       </w:r>
       <w:r>
-        <w:t>Lagt till …</w:t>
+        <w:t xml:space="preserve">Försökt få till </w:t>
+      </w:r>
+      <w:proofErr w:type="spellStart"/>
+      <w:r>
+        <w:t>strategy</w:t>
+      </w:r>
+      <w:proofErr w:type="spellEnd"/>
+      <w:r>
+        <w:t xml:space="preserve"> </w:t>
+      </w:r>
+      <w:proofErr w:type="spellStart"/>
+      <w:r>
+        <w:t>pattern</w:t>
+      </w:r>
+      <w:proofErr w:type="spellEnd"/>
+      <w:r>
+        <w:t xml:space="preserve"> i </w:t>
+      </w:r>
+      <w:proofErr w:type="spellStart"/>
+      <w:r>
+        <w:t>Calculate</w:t>
+      </w:r>
+      <w:proofErr w:type="spellEnd"/>
+      <w:r>
+        <w:t xml:space="preserve"> för att slippa upprepa kod. Hade visst redan börjat med </w:t>
+      </w:r>
+      <w:proofErr w:type="spellStart"/>
+      <w:r>
+        <w:t>strategy</w:t>
+      </w:r>
+      <w:proofErr w:type="spellEnd"/>
+      <w:r>
+        <w:t xml:space="preserve"> </w:t>
+      </w:r>
+      <w:proofErr w:type="spellStart"/>
+      <w:r>
+        <w:t>pattern</w:t>
+      </w:r>
+      <w:proofErr w:type="spellEnd"/>
+      <w:r>
+        <w:t xml:space="preserve"> i </w:t>
+      </w:r>
+      <w:proofErr w:type="spellStart"/>
+      <w:r>
+        <w:t>shapes</w:t>
+      </w:r>
+      <w:proofErr w:type="spellEnd"/>
+      <w:r>
+        <w:t xml:space="preserve"> så jag fortsatte med det också.  </w:t>
       </w:r>
     </w:p>
     <w:p>
@@ -532,8 +574,6 @@
       </w:r>
       <w:r>
         <w:br/>
-      </w:r>
-      <w:r>
         <w:t xml:space="preserve"># Miniräknare - redovisa svar med två decimaler </w:t>
       </w:r>
       <w:proofErr w:type="spellStart"/>
@@ -590,13 +630,8 @@
         <w:spacing w:line="240" w:lineRule="auto"/>
       </w:pPr>
       <w:r>
-        <w:t xml:space="preserve">?? Ska användaren mata in två tal även vid roten </w:t>
-      </w:r>
-      <w:proofErr w:type="gramStart"/>
-      <w:r>
-        <w:t>ur ??</w:t>
-      </w:r>
-      <w:proofErr w:type="gramEnd"/>
+        <w:t>?? Ska användaren mata in två tal även vid roten ur ??</w:t>
+      </w:r>
     </w:p>
     <w:p>
       <w:pPr>

</xml_diff>